<commit_message>
update analysis and renv
</commit_message>
<xml_diff>
--- a/Results/Tables/SessionCounter.docx
+++ b/Results/Tables/SessionCounter.docx
@@ -147,6 +147,29 @@
           <w:tcPr>
             <w:tcBorders>
               <w:top w:val="single" w:sz="16" w:space="0" w:color="D3D3D3"/>
+              <w:bottom w:val="single" w:sz="16" w:space="0" w:color="D3D3D3"/>
+            </w:tcBorders>
+            <w:gridSpan w:val="2"/>
+          </w:tcPr>
+          <w:p>
+            <w:pPr>
+              <w:spacing w:before="0" w:after="60"/>
+              <w:keepNext/>
+              <w:jc w:val="center"/>
+            </w:pPr>
+            <w:r>
+              <w:rPr>
+                <w:rFonts w:ascii="Calibri" w:hAnsi="Calibri"/>
+                <w:sz w:val="20"/>
+              </w:rPr>
+              <w:t xml:space="default">Age (months)</w:t>
+            </w:r>
+          </w:p>
+        </w:tc>
+        <w:tc>
+          <w:tcPr>
+            <w:tcBorders>
+              <w:top w:val="single" w:sz="16" w:space="0" w:color="D3D3D3"/>
             </w:tcBorders>
           </w:tcPr>
           <w:p>
@@ -358,6 +381,48 @@
                 <w:rFonts w:ascii="Calibri" w:hAnsi="Calibri"/>
                 <w:sz w:val="20"/>
               </w:rPr>
+              <w:t xml:space="default">First session</w:t>
+            </w:r>
+          </w:p>
+        </w:tc>
+        <w:tc>
+          <w:tcPr>
+            <w:tcBorders>
+              <w:bottom w:val="single" w:sz="16" w:space="0" w:color="D3D3D3"/>
+            </w:tcBorders>
+          </w:tcPr>
+          <w:p>
+            <w:pPr>
+              <w:spacing w:before="0" w:after="60"/>
+              <w:keepNext/>
+              <w:jc w:val="end"/>
+            </w:pPr>
+            <w:r>
+              <w:rPr>
+                <w:rFonts w:ascii="Calibri" w:hAnsi="Calibri"/>
+                <w:sz w:val="20"/>
+              </w:rPr>
+              <w:t xml:space="default">Last session</w:t>
+            </w:r>
+          </w:p>
+        </w:tc>
+        <w:tc>
+          <w:tcPr>
+            <w:tcBorders>
+              <w:bottom w:val="single" w:sz="16" w:space="0" w:color="D3D3D3"/>
+            </w:tcBorders>
+          </w:tcPr>
+          <w:p>
+            <w:pPr>
+              <w:spacing w:before="0" w:after="60"/>
+              <w:keepNext/>
+              <w:jc w:val="end"/>
+            </w:pPr>
+            <w:r>
+              <w:rPr>
+                <w:rFonts w:ascii="Calibri" w:hAnsi="Calibri"/>
+                <w:sz w:val="20"/>
+              </w:rPr>
               <w:t xml:space="default"> </w:t>
             </w:r>
           </w:p>
@@ -640,6 +705,54 @@
                 <w:rFonts w:ascii="Calibri" w:hAnsi="Calibri"/>
                 <w:sz w:val="20"/>
               </w:rPr>
+              <w:t xml:space="default">9.1</w:t>
+            </w:r>
+          </w:p>
+        </w:tc>
+        <w:tc>
+          <w:tcPr>
+            <w:tcBorders>
+              <w:top w:val="single" w:space="0" w:color="D3D3D3"/>
+              <w:bottom w:val="single" w:space="0" w:color="D3D3D3"/>
+              <w:start w:val="single" w:space="0" w:color="D3D3D3"/>
+              <w:end w:val="single" w:space="0" w:color="D3D3D3"/>
+            </w:tcBorders>
+          </w:tcPr>
+          <w:p>
+            <w:pPr>
+              <w:spacing w:before="0" w:after="60"/>
+              <w:keepNext/>
+              <w:jc w:val="center"/>
+            </w:pPr>
+            <w:r>
+              <w:rPr>
+                <w:rFonts w:ascii="Calibri" w:hAnsi="Calibri"/>
+                <w:sz w:val="20"/>
+              </w:rPr>
+              <w:t xml:space="default">12.6</w:t>
+            </w:r>
+          </w:p>
+        </w:tc>
+        <w:tc>
+          <w:tcPr>
+            <w:tcBorders>
+              <w:top w:val="single" w:space="0" w:color="D3D3D3"/>
+              <w:bottom w:val="single" w:space="0" w:color="D3D3D3"/>
+              <w:start w:val="single" w:space="0" w:color="D3D3D3"/>
+              <w:end w:val="single" w:space="0" w:color="D3D3D3"/>
+            </w:tcBorders>
+          </w:tcPr>
+          <w:p>
+            <w:pPr>
+              <w:spacing w:before="0" w:after="60"/>
+              <w:keepNext/>
+              <w:jc w:val="center"/>
+            </w:pPr>
+            <w:r>
+              <w:rPr>
+                <w:rFonts w:ascii="Calibri" w:hAnsi="Calibri"/>
+                <w:sz w:val="20"/>
+              </w:rPr>
               <w:t xml:space="default"/>
             </w:r>
           </w:p>
@@ -933,6 +1046,54 @@
                 <w:rFonts w:ascii="Calibri" w:hAnsi="Calibri"/>
                 <w:sz w:val="20"/>
               </w:rPr>
+              <w:t xml:space="default">11.4</w:t>
+            </w:r>
+          </w:p>
+        </w:tc>
+        <w:tc>
+          <w:tcPr>
+            <w:tcBorders>
+              <w:top w:val="single" w:space="0" w:color="D3D3D3"/>
+              <w:bottom w:val="single" w:space="0" w:color="D3D3D3"/>
+              <w:start w:val="single" w:space="0" w:color="D3D3D3"/>
+              <w:end w:val="single" w:space="0" w:color="D3D3D3"/>
+            </w:tcBorders>
+          </w:tcPr>
+          <w:p>
+            <w:pPr>
+              <w:spacing w:before="0" w:after="60"/>
+              <w:keepNext/>
+              <w:jc w:val="center"/>
+            </w:pPr>
+            <w:r>
+              <w:rPr>
+                <w:rFonts w:ascii="Calibri" w:hAnsi="Calibri"/>
+                <w:sz w:val="20"/>
+              </w:rPr>
+              <w:t xml:space="default">17.9</w:t>
+            </w:r>
+          </w:p>
+        </w:tc>
+        <w:tc>
+          <w:tcPr>
+            <w:tcBorders>
+              <w:top w:val="single" w:space="0" w:color="D3D3D3"/>
+              <w:bottom w:val="single" w:space="0" w:color="D3D3D3"/>
+              <w:start w:val="single" w:space="0" w:color="D3D3D3"/>
+              <w:end w:val="single" w:space="0" w:color="D3D3D3"/>
+            </w:tcBorders>
+          </w:tcPr>
+          <w:p>
+            <w:pPr>
+              <w:spacing w:before="0" w:after="60"/>
+              <w:keepNext/>
+              <w:jc w:val="center"/>
+            </w:pPr>
+            <w:r>
+              <w:rPr>
+                <w:rFonts w:ascii="Calibri" w:hAnsi="Calibri"/>
+                <w:sz w:val="20"/>
+              </w:rPr>
               <w:t xml:space="default"/>
             </w:r>
           </w:p>
@@ -1226,6 +1387,54 @@
                 <w:rFonts w:ascii="Calibri" w:hAnsi="Calibri"/>
                 <w:sz w:val="20"/>
               </w:rPr>
+              <w:t xml:space="default">11.4</w:t>
+            </w:r>
+          </w:p>
+        </w:tc>
+        <w:tc>
+          <w:tcPr>
+            <w:tcBorders>
+              <w:top w:val="single" w:space="0" w:color="D3D3D3"/>
+              <w:bottom w:val="single" w:space="0" w:color="D3D3D3"/>
+              <w:start w:val="single" w:space="0" w:color="D3D3D3"/>
+              <w:end w:val="single" w:space="0" w:color="D3D3D3"/>
+            </w:tcBorders>
+          </w:tcPr>
+          <w:p>
+            <w:pPr>
+              <w:spacing w:before="0" w:after="60"/>
+              <w:keepNext/>
+              <w:jc w:val="center"/>
+            </w:pPr>
+            <w:r>
+              <w:rPr>
+                <w:rFonts w:ascii="Calibri" w:hAnsi="Calibri"/>
+                <w:sz w:val="20"/>
+              </w:rPr>
+              <w:t xml:space="default">18.0</w:t>
+            </w:r>
+          </w:p>
+        </w:tc>
+        <w:tc>
+          <w:tcPr>
+            <w:tcBorders>
+              <w:top w:val="single" w:space="0" w:color="D3D3D3"/>
+              <w:bottom w:val="single" w:space="0" w:color="D3D3D3"/>
+              <w:start w:val="single" w:space="0" w:color="D3D3D3"/>
+              <w:end w:val="single" w:space="0" w:color="D3D3D3"/>
+            </w:tcBorders>
+          </w:tcPr>
+          <w:p>
+            <w:pPr>
+              <w:spacing w:before="0" w:after="60"/>
+              <w:keepNext/>
+              <w:jc w:val="center"/>
+            </w:pPr>
+            <w:r>
+              <w:rPr>
+                <w:rFonts w:ascii="Calibri" w:hAnsi="Calibri"/>
+                <w:sz w:val="20"/>
+              </w:rPr>
               <w:t xml:space="default"/>
             </w:r>
           </w:p>
@@ -1519,6 +1728,54 @@
                 <w:rFonts w:ascii="Calibri" w:hAnsi="Calibri"/>
                 <w:sz w:val="20"/>
               </w:rPr>
+              <w:t xml:space="default">13.7</w:t>
+            </w:r>
+          </w:p>
+        </w:tc>
+        <w:tc>
+          <w:tcPr>
+            <w:tcBorders>
+              <w:top w:val="single" w:space="0" w:color="D3D3D3"/>
+              <w:bottom w:val="single" w:space="0" w:color="D3D3D3"/>
+              <w:start w:val="single" w:space="0" w:color="D3D3D3"/>
+              <w:end w:val="single" w:space="0" w:color="D3D3D3"/>
+            </w:tcBorders>
+          </w:tcPr>
+          <w:p>
+            <w:pPr>
+              <w:spacing w:before="0" w:after="60"/>
+              <w:keepNext/>
+              <w:jc w:val="center"/>
+            </w:pPr>
+            <w:r>
+              <w:rPr>
+                <w:rFonts w:ascii="Calibri" w:hAnsi="Calibri"/>
+                <w:sz w:val="20"/>
+              </w:rPr>
+              <w:t xml:space="default">17.0</w:t>
+            </w:r>
+          </w:p>
+        </w:tc>
+        <w:tc>
+          <w:tcPr>
+            <w:tcBorders>
+              <w:top w:val="single" w:space="0" w:color="D3D3D3"/>
+              <w:bottom w:val="single" w:space="0" w:color="D3D3D3"/>
+              <w:start w:val="single" w:space="0" w:color="D3D3D3"/>
+              <w:end w:val="single" w:space="0" w:color="D3D3D3"/>
+            </w:tcBorders>
+          </w:tcPr>
+          <w:p>
+            <w:pPr>
+              <w:spacing w:before="0" w:after="60"/>
+              <w:keepNext/>
+              <w:jc w:val="center"/>
+            </w:pPr>
+            <w:r>
+              <w:rPr>
+                <w:rFonts w:ascii="Calibri" w:hAnsi="Calibri"/>
+                <w:sz w:val="20"/>
+              </w:rPr>
               <w:t xml:space="default"/>
             </w:r>
           </w:p>
@@ -1812,6 +2069,54 @@
                 <w:rFonts w:ascii="Calibri" w:hAnsi="Calibri"/>
                 <w:sz w:val="20"/>
               </w:rPr>
+              <w:t xml:space="default">10.4</w:t>
+            </w:r>
+          </w:p>
+        </w:tc>
+        <w:tc>
+          <w:tcPr>
+            <w:tcBorders>
+              <w:top w:val="single" w:space="0" w:color="D3D3D3"/>
+              <w:bottom w:val="single" w:space="0" w:color="D3D3D3"/>
+              <w:start w:val="single" w:space="0" w:color="D3D3D3"/>
+              <w:end w:val="single" w:space="0" w:color="D3D3D3"/>
+            </w:tcBorders>
+          </w:tcPr>
+          <w:p>
+            <w:pPr>
+              <w:spacing w:before="0" w:after="60"/>
+              <w:keepNext/>
+              <w:jc w:val="center"/>
+            </w:pPr>
+            <w:r>
+              <w:rPr>
+                <w:rFonts w:ascii="Calibri" w:hAnsi="Calibri"/>
+                <w:sz w:val="20"/>
+              </w:rPr>
+              <w:t xml:space="default">15.5</w:t>
+            </w:r>
+          </w:p>
+        </w:tc>
+        <w:tc>
+          <w:tcPr>
+            <w:tcBorders>
+              <w:top w:val="single" w:space="0" w:color="D3D3D3"/>
+              <w:bottom w:val="single" w:space="0" w:color="D3D3D3"/>
+              <w:start w:val="single" w:space="0" w:color="D3D3D3"/>
+              <w:end w:val="single" w:space="0" w:color="D3D3D3"/>
+            </w:tcBorders>
+          </w:tcPr>
+          <w:p>
+            <w:pPr>
+              <w:spacing w:before="0" w:after="60"/>
+              <w:keepNext/>
+              <w:jc w:val="center"/>
+            </w:pPr>
+            <w:r>
+              <w:rPr>
+                <w:rFonts w:ascii="Calibri" w:hAnsi="Calibri"/>
+                <w:sz w:val="20"/>
+              </w:rPr>
               <w:t xml:space="default"/>
             </w:r>
           </w:p>
@@ -2105,6 +2410,54 @@
                 <w:rFonts w:ascii="Calibri" w:hAnsi="Calibri"/>
                 <w:sz w:val="20"/>
               </w:rPr>
+              <w:t xml:space="default">11.8</w:t>
+            </w:r>
+          </w:p>
+        </w:tc>
+        <w:tc>
+          <w:tcPr>
+            <w:tcBorders>
+              <w:top w:val="single" w:space="0" w:color="D3D3D3"/>
+              <w:bottom w:val="single" w:space="0" w:color="D3D3D3"/>
+              <w:start w:val="single" w:space="0" w:color="D3D3D3"/>
+              <w:end w:val="single" w:space="0" w:color="D3D3D3"/>
+            </w:tcBorders>
+          </w:tcPr>
+          <w:p>
+            <w:pPr>
+              <w:spacing w:before="0" w:after="60"/>
+              <w:keepNext/>
+              <w:jc w:val="center"/>
+            </w:pPr>
+            <w:r>
+              <w:rPr>
+                <w:rFonts w:ascii="Calibri" w:hAnsi="Calibri"/>
+                <w:sz w:val="20"/>
+              </w:rPr>
+              <w:t xml:space="default">15.4</w:t>
+            </w:r>
+          </w:p>
+        </w:tc>
+        <w:tc>
+          <w:tcPr>
+            <w:tcBorders>
+              <w:top w:val="single" w:space="0" w:color="D3D3D3"/>
+              <w:bottom w:val="single" w:space="0" w:color="D3D3D3"/>
+              <w:start w:val="single" w:space="0" w:color="D3D3D3"/>
+              <w:end w:val="single" w:space="0" w:color="D3D3D3"/>
+            </w:tcBorders>
+          </w:tcPr>
+          <w:p>
+            <w:pPr>
+              <w:spacing w:before="0" w:after="60"/>
+              <w:keepNext/>
+              <w:jc w:val="center"/>
+            </w:pPr>
+            <w:r>
+              <w:rPr>
+                <w:rFonts w:ascii="Calibri" w:hAnsi="Calibri"/>
+                <w:sz w:val="20"/>
+              </w:rPr>
               <w:t xml:space="default"/>
             </w:r>
           </w:p>
@@ -2398,6 +2751,54 @@
                 <w:rFonts w:ascii="Calibri" w:hAnsi="Calibri"/>
                 <w:sz w:val="20"/>
               </w:rPr>
+              <w:t xml:space="default">9.7</w:t>
+            </w:r>
+          </w:p>
+        </w:tc>
+        <w:tc>
+          <w:tcPr>
+            <w:tcBorders>
+              <w:top w:val="single" w:space="0" w:color="D3D3D3"/>
+              <w:bottom w:val="single" w:space="0" w:color="D3D3D3"/>
+              <w:start w:val="single" w:space="0" w:color="D3D3D3"/>
+              <w:end w:val="single" w:space="0" w:color="D3D3D3"/>
+            </w:tcBorders>
+          </w:tcPr>
+          <w:p>
+            <w:pPr>
+              <w:spacing w:before="0" w:after="60"/>
+              <w:keepNext/>
+              <w:jc w:val="center"/>
+            </w:pPr>
+            <w:r>
+              <w:rPr>
+                <w:rFonts w:ascii="Calibri" w:hAnsi="Calibri"/>
+                <w:sz w:val="20"/>
+              </w:rPr>
+              <w:t xml:space="default">14.6</w:t>
+            </w:r>
+          </w:p>
+        </w:tc>
+        <w:tc>
+          <w:tcPr>
+            <w:tcBorders>
+              <w:top w:val="single" w:space="0" w:color="D3D3D3"/>
+              <w:bottom w:val="single" w:space="0" w:color="D3D3D3"/>
+              <w:start w:val="single" w:space="0" w:color="D3D3D3"/>
+              <w:end w:val="single" w:space="0" w:color="D3D3D3"/>
+            </w:tcBorders>
+          </w:tcPr>
+          <w:p>
+            <w:pPr>
+              <w:spacing w:before="0" w:after="60"/>
+              <w:keepNext/>
+              <w:jc w:val="center"/>
+            </w:pPr>
+            <w:r>
+              <w:rPr>
+                <w:rFonts w:ascii="Calibri" w:hAnsi="Calibri"/>
+                <w:sz w:val="20"/>
+              </w:rPr>
               <w:t xml:space="default"/>
             </w:r>
           </w:p>
@@ -2691,6 +3092,54 @@
                 <w:rFonts w:ascii="Calibri" w:hAnsi="Calibri"/>
                 <w:sz w:val="20"/>
               </w:rPr>
+              <w:t xml:space="default">9.1</w:t>
+            </w:r>
+          </w:p>
+        </w:tc>
+        <w:tc>
+          <w:tcPr>
+            <w:tcBorders>
+              <w:top w:val="single" w:space="0" w:color="D3D3D3"/>
+              <w:bottom w:val="single" w:space="0" w:color="D3D3D3"/>
+              <w:start w:val="single" w:space="0" w:color="D3D3D3"/>
+              <w:end w:val="single" w:space="0" w:color="D3D3D3"/>
+            </w:tcBorders>
+          </w:tcPr>
+          <w:p>
+            <w:pPr>
+              <w:spacing w:before="0" w:after="60"/>
+              <w:keepNext/>
+              <w:jc w:val="center"/>
+            </w:pPr>
+            <w:r>
+              <w:rPr>
+                <w:rFonts w:ascii="Calibri" w:hAnsi="Calibri"/>
+                <w:sz w:val="20"/>
+              </w:rPr>
+              <w:t xml:space="default">13.9</w:t>
+            </w:r>
+          </w:p>
+        </w:tc>
+        <w:tc>
+          <w:tcPr>
+            <w:tcBorders>
+              <w:top w:val="single" w:space="0" w:color="D3D3D3"/>
+              <w:bottom w:val="single" w:space="0" w:color="D3D3D3"/>
+              <w:start w:val="single" w:space="0" w:color="D3D3D3"/>
+              <w:end w:val="single" w:space="0" w:color="D3D3D3"/>
+            </w:tcBorders>
+          </w:tcPr>
+          <w:p>
+            <w:pPr>
+              <w:spacing w:before="0" w:after="60"/>
+              <w:keepNext/>
+              <w:jc w:val="center"/>
+            </w:pPr>
+            <w:r>
+              <w:rPr>
+                <w:rFonts w:ascii="Calibri" w:hAnsi="Calibri"/>
+                <w:sz w:val="20"/>
+              </w:rPr>
               <w:t xml:space="default"/>
             </w:r>
           </w:p>
@@ -2961,6 +3410,54 @@
                 <w:sz w:val="20"/>
               </w:rPr>
               <w:t xml:space="default"/>
+            </w:r>
+          </w:p>
+        </w:tc>
+        <w:tc>
+          <w:tcPr>
+            <w:tcBorders>
+              <w:top w:val="single" w:space="0" w:color="D3D3D3"/>
+              <w:bottom w:val="single" w:space="0" w:color="D3D3D3"/>
+              <w:start w:val="single" w:space="0" w:color="D3D3D3"/>
+              <w:end w:val="single" w:space="0" w:color="D3D3D3"/>
+            </w:tcBorders>
+          </w:tcPr>
+          <w:p>
+            <w:pPr>
+              <w:spacing w:before="0" w:after="60"/>
+              <w:keepNext/>
+              <w:jc w:val="center"/>
+            </w:pPr>
+            <w:r>
+              <w:rPr>
+                <w:rFonts w:ascii="Calibri" w:hAnsi="Calibri"/>
+                <w:sz w:val="20"/>
+              </w:rPr>
+              <w:t xml:space="default">9.4</w:t>
+            </w:r>
+          </w:p>
+        </w:tc>
+        <w:tc>
+          <w:tcPr>
+            <w:tcBorders>
+              <w:top w:val="single" w:space="0" w:color="D3D3D3"/>
+              <w:bottom w:val="single" w:space="0" w:color="D3D3D3"/>
+              <w:start w:val="single" w:space="0" w:color="D3D3D3"/>
+              <w:end w:val="single" w:space="0" w:color="D3D3D3"/>
+            </w:tcBorders>
+          </w:tcPr>
+          <w:p>
+            <w:pPr>
+              <w:spacing w:before="0" w:after="60"/>
+              <w:keepNext/>
+              <w:jc w:val="center"/>
+            </w:pPr>
+            <w:r>
+              <w:rPr>
+                <w:rFonts w:ascii="Calibri" w:hAnsi="Calibri"/>
+                <w:sz w:val="20"/>
+              </w:rPr>
+              <w:t xml:space="default">14.1</w:t>
             </w:r>
           </w:p>
         </w:tc>

</xml_diff>

<commit_message>
Update after revision (#1)
* update analysis and renv

* rerun plots
</commit_message>
<xml_diff>
--- a/Results/Tables/SessionCounter.docx
+++ b/Results/Tables/SessionCounter.docx
@@ -147,6 +147,29 @@
           <w:tcPr>
             <w:tcBorders>
               <w:top w:val="single" w:sz="16" w:space="0" w:color="D3D3D3"/>
+              <w:bottom w:val="single" w:sz="16" w:space="0" w:color="D3D3D3"/>
+            </w:tcBorders>
+            <w:gridSpan w:val="2"/>
+          </w:tcPr>
+          <w:p>
+            <w:pPr>
+              <w:spacing w:before="0" w:after="60"/>
+              <w:keepNext/>
+              <w:jc w:val="center"/>
+            </w:pPr>
+            <w:r>
+              <w:rPr>
+                <w:rFonts w:ascii="Calibri" w:hAnsi="Calibri"/>
+                <w:sz w:val="20"/>
+              </w:rPr>
+              <w:t xml:space="default">Age (months)</w:t>
+            </w:r>
+          </w:p>
+        </w:tc>
+        <w:tc>
+          <w:tcPr>
+            <w:tcBorders>
+              <w:top w:val="single" w:sz="16" w:space="0" w:color="D3D3D3"/>
             </w:tcBorders>
           </w:tcPr>
           <w:p>
@@ -358,6 +381,48 @@
                 <w:rFonts w:ascii="Calibri" w:hAnsi="Calibri"/>
                 <w:sz w:val="20"/>
               </w:rPr>
+              <w:t xml:space="default">First session</w:t>
+            </w:r>
+          </w:p>
+        </w:tc>
+        <w:tc>
+          <w:tcPr>
+            <w:tcBorders>
+              <w:bottom w:val="single" w:sz="16" w:space="0" w:color="D3D3D3"/>
+            </w:tcBorders>
+          </w:tcPr>
+          <w:p>
+            <w:pPr>
+              <w:spacing w:before="0" w:after="60"/>
+              <w:keepNext/>
+              <w:jc w:val="end"/>
+            </w:pPr>
+            <w:r>
+              <w:rPr>
+                <w:rFonts w:ascii="Calibri" w:hAnsi="Calibri"/>
+                <w:sz w:val="20"/>
+              </w:rPr>
+              <w:t xml:space="default">Last session</w:t>
+            </w:r>
+          </w:p>
+        </w:tc>
+        <w:tc>
+          <w:tcPr>
+            <w:tcBorders>
+              <w:bottom w:val="single" w:sz="16" w:space="0" w:color="D3D3D3"/>
+            </w:tcBorders>
+          </w:tcPr>
+          <w:p>
+            <w:pPr>
+              <w:spacing w:before="0" w:after="60"/>
+              <w:keepNext/>
+              <w:jc w:val="end"/>
+            </w:pPr>
+            <w:r>
+              <w:rPr>
+                <w:rFonts w:ascii="Calibri" w:hAnsi="Calibri"/>
+                <w:sz w:val="20"/>
+              </w:rPr>
               <w:t xml:space="default"> </w:t>
             </w:r>
           </w:p>
@@ -640,6 +705,54 @@
                 <w:rFonts w:ascii="Calibri" w:hAnsi="Calibri"/>
                 <w:sz w:val="20"/>
               </w:rPr>
+              <w:t xml:space="default">9.1</w:t>
+            </w:r>
+          </w:p>
+        </w:tc>
+        <w:tc>
+          <w:tcPr>
+            <w:tcBorders>
+              <w:top w:val="single" w:space="0" w:color="D3D3D3"/>
+              <w:bottom w:val="single" w:space="0" w:color="D3D3D3"/>
+              <w:start w:val="single" w:space="0" w:color="D3D3D3"/>
+              <w:end w:val="single" w:space="0" w:color="D3D3D3"/>
+            </w:tcBorders>
+          </w:tcPr>
+          <w:p>
+            <w:pPr>
+              <w:spacing w:before="0" w:after="60"/>
+              <w:keepNext/>
+              <w:jc w:val="center"/>
+            </w:pPr>
+            <w:r>
+              <w:rPr>
+                <w:rFonts w:ascii="Calibri" w:hAnsi="Calibri"/>
+                <w:sz w:val="20"/>
+              </w:rPr>
+              <w:t xml:space="default">12.6</w:t>
+            </w:r>
+          </w:p>
+        </w:tc>
+        <w:tc>
+          <w:tcPr>
+            <w:tcBorders>
+              <w:top w:val="single" w:space="0" w:color="D3D3D3"/>
+              <w:bottom w:val="single" w:space="0" w:color="D3D3D3"/>
+              <w:start w:val="single" w:space="0" w:color="D3D3D3"/>
+              <w:end w:val="single" w:space="0" w:color="D3D3D3"/>
+            </w:tcBorders>
+          </w:tcPr>
+          <w:p>
+            <w:pPr>
+              <w:spacing w:before="0" w:after="60"/>
+              <w:keepNext/>
+              <w:jc w:val="center"/>
+            </w:pPr>
+            <w:r>
+              <w:rPr>
+                <w:rFonts w:ascii="Calibri" w:hAnsi="Calibri"/>
+                <w:sz w:val="20"/>
+              </w:rPr>
               <w:t xml:space="default"/>
             </w:r>
           </w:p>
@@ -933,6 +1046,54 @@
                 <w:rFonts w:ascii="Calibri" w:hAnsi="Calibri"/>
                 <w:sz w:val="20"/>
               </w:rPr>
+              <w:t xml:space="default">11.4</w:t>
+            </w:r>
+          </w:p>
+        </w:tc>
+        <w:tc>
+          <w:tcPr>
+            <w:tcBorders>
+              <w:top w:val="single" w:space="0" w:color="D3D3D3"/>
+              <w:bottom w:val="single" w:space="0" w:color="D3D3D3"/>
+              <w:start w:val="single" w:space="0" w:color="D3D3D3"/>
+              <w:end w:val="single" w:space="0" w:color="D3D3D3"/>
+            </w:tcBorders>
+          </w:tcPr>
+          <w:p>
+            <w:pPr>
+              <w:spacing w:before="0" w:after="60"/>
+              <w:keepNext/>
+              <w:jc w:val="center"/>
+            </w:pPr>
+            <w:r>
+              <w:rPr>
+                <w:rFonts w:ascii="Calibri" w:hAnsi="Calibri"/>
+                <w:sz w:val="20"/>
+              </w:rPr>
+              <w:t xml:space="default">17.9</w:t>
+            </w:r>
+          </w:p>
+        </w:tc>
+        <w:tc>
+          <w:tcPr>
+            <w:tcBorders>
+              <w:top w:val="single" w:space="0" w:color="D3D3D3"/>
+              <w:bottom w:val="single" w:space="0" w:color="D3D3D3"/>
+              <w:start w:val="single" w:space="0" w:color="D3D3D3"/>
+              <w:end w:val="single" w:space="0" w:color="D3D3D3"/>
+            </w:tcBorders>
+          </w:tcPr>
+          <w:p>
+            <w:pPr>
+              <w:spacing w:before="0" w:after="60"/>
+              <w:keepNext/>
+              <w:jc w:val="center"/>
+            </w:pPr>
+            <w:r>
+              <w:rPr>
+                <w:rFonts w:ascii="Calibri" w:hAnsi="Calibri"/>
+                <w:sz w:val="20"/>
+              </w:rPr>
               <w:t xml:space="default"/>
             </w:r>
           </w:p>
@@ -1226,6 +1387,54 @@
                 <w:rFonts w:ascii="Calibri" w:hAnsi="Calibri"/>
                 <w:sz w:val="20"/>
               </w:rPr>
+              <w:t xml:space="default">11.4</w:t>
+            </w:r>
+          </w:p>
+        </w:tc>
+        <w:tc>
+          <w:tcPr>
+            <w:tcBorders>
+              <w:top w:val="single" w:space="0" w:color="D3D3D3"/>
+              <w:bottom w:val="single" w:space="0" w:color="D3D3D3"/>
+              <w:start w:val="single" w:space="0" w:color="D3D3D3"/>
+              <w:end w:val="single" w:space="0" w:color="D3D3D3"/>
+            </w:tcBorders>
+          </w:tcPr>
+          <w:p>
+            <w:pPr>
+              <w:spacing w:before="0" w:after="60"/>
+              <w:keepNext/>
+              <w:jc w:val="center"/>
+            </w:pPr>
+            <w:r>
+              <w:rPr>
+                <w:rFonts w:ascii="Calibri" w:hAnsi="Calibri"/>
+                <w:sz w:val="20"/>
+              </w:rPr>
+              <w:t xml:space="default">18.0</w:t>
+            </w:r>
+          </w:p>
+        </w:tc>
+        <w:tc>
+          <w:tcPr>
+            <w:tcBorders>
+              <w:top w:val="single" w:space="0" w:color="D3D3D3"/>
+              <w:bottom w:val="single" w:space="0" w:color="D3D3D3"/>
+              <w:start w:val="single" w:space="0" w:color="D3D3D3"/>
+              <w:end w:val="single" w:space="0" w:color="D3D3D3"/>
+            </w:tcBorders>
+          </w:tcPr>
+          <w:p>
+            <w:pPr>
+              <w:spacing w:before="0" w:after="60"/>
+              <w:keepNext/>
+              <w:jc w:val="center"/>
+            </w:pPr>
+            <w:r>
+              <w:rPr>
+                <w:rFonts w:ascii="Calibri" w:hAnsi="Calibri"/>
+                <w:sz w:val="20"/>
+              </w:rPr>
               <w:t xml:space="default"/>
             </w:r>
           </w:p>
@@ -1519,6 +1728,54 @@
                 <w:rFonts w:ascii="Calibri" w:hAnsi="Calibri"/>
                 <w:sz w:val="20"/>
               </w:rPr>
+              <w:t xml:space="default">13.7</w:t>
+            </w:r>
+          </w:p>
+        </w:tc>
+        <w:tc>
+          <w:tcPr>
+            <w:tcBorders>
+              <w:top w:val="single" w:space="0" w:color="D3D3D3"/>
+              <w:bottom w:val="single" w:space="0" w:color="D3D3D3"/>
+              <w:start w:val="single" w:space="0" w:color="D3D3D3"/>
+              <w:end w:val="single" w:space="0" w:color="D3D3D3"/>
+            </w:tcBorders>
+          </w:tcPr>
+          <w:p>
+            <w:pPr>
+              <w:spacing w:before="0" w:after="60"/>
+              <w:keepNext/>
+              <w:jc w:val="center"/>
+            </w:pPr>
+            <w:r>
+              <w:rPr>
+                <w:rFonts w:ascii="Calibri" w:hAnsi="Calibri"/>
+                <w:sz w:val="20"/>
+              </w:rPr>
+              <w:t xml:space="default">17.0</w:t>
+            </w:r>
+          </w:p>
+        </w:tc>
+        <w:tc>
+          <w:tcPr>
+            <w:tcBorders>
+              <w:top w:val="single" w:space="0" w:color="D3D3D3"/>
+              <w:bottom w:val="single" w:space="0" w:color="D3D3D3"/>
+              <w:start w:val="single" w:space="0" w:color="D3D3D3"/>
+              <w:end w:val="single" w:space="0" w:color="D3D3D3"/>
+            </w:tcBorders>
+          </w:tcPr>
+          <w:p>
+            <w:pPr>
+              <w:spacing w:before="0" w:after="60"/>
+              <w:keepNext/>
+              <w:jc w:val="center"/>
+            </w:pPr>
+            <w:r>
+              <w:rPr>
+                <w:rFonts w:ascii="Calibri" w:hAnsi="Calibri"/>
+                <w:sz w:val="20"/>
+              </w:rPr>
               <w:t xml:space="default"/>
             </w:r>
           </w:p>
@@ -1812,6 +2069,54 @@
                 <w:rFonts w:ascii="Calibri" w:hAnsi="Calibri"/>
                 <w:sz w:val="20"/>
               </w:rPr>
+              <w:t xml:space="default">10.4</w:t>
+            </w:r>
+          </w:p>
+        </w:tc>
+        <w:tc>
+          <w:tcPr>
+            <w:tcBorders>
+              <w:top w:val="single" w:space="0" w:color="D3D3D3"/>
+              <w:bottom w:val="single" w:space="0" w:color="D3D3D3"/>
+              <w:start w:val="single" w:space="0" w:color="D3D3D3"/>
+              <w:end w:val="single" w:space="0" w:color="D3D3D3"/>
+            </w:tcBorders>
+          </w:tcPr>
+          <w:p>
+            <w:pPr>
+              <w:spacing w:before="0" w:after="60"/>
+              <w:keepNext/>
+              <w:jc w:val="center"/>
+            </w:pPr>
+            <w:r>
+              <w:rPr>
+                <w:rFonts w:ascii="Calibri" w:hAnsi="Calibri"/>
+                <w:sz w:val="20"/>
+              </w:rPr>
+              <w:t xml:space="default">15.5</w:t>
+            </w:r>
+          </w:p>
+        </w:tc>
+        <w:tc>
+          <w:tcPr>
+            <w:tcBorders>
+              <w:top w:val="single" w:space="0" w:color="D3D3D3"/>
+              <w:bottom w:val="single" w:space="0" w:color="D3D3D3"/>
+              <w:start w:val="single" w:space="0" w:color="D3D3D3"/>
+              <w:end w:val="single" w:space="0" w:color="D3D3D3"/>
+            </w:tcBorders>
+          </w:tcPr>
+          <w:p>
+            <w:pPr>
+              <w:spacing w:before="0" w:after="60"/>
+              <w:keepNext/>
+              <w:jc w:val="center"/>
+            </w:pPr>
+            <w:r>
+              <w:rPr>
+                <w:rFonts w:ascii="Calibri" w:hAnsi="Calibri"/>
+                <w:sz w:val="20"/>
+              </w:rPr>
               <w:t xml:space="default"/>
             </w:r>
           </w:p>
@@ -2105,6 +2410,54 @@
                 <w:rFonts w:ascii="Calibri" w:hAnsi="Calibri"/>
                 <w:sz w:val="20"/>
               </w:rPr>
+              <w:t xml:space="default">11.8</w:t>
+            </w:r>
+          </w:p>
+        </w:tc>
+        <w:tc>
+          <w:tcPr>
+            <w:tcBorders>
+              <w:top w:val="single" w:space="0" w:color="D3D3D3"/>
+              <w:bottom w:val="single" w:space="0" w:color="D3D3D3"/>
+              <w:start w:val="single" w:space="0" w:color="D3D3D3"/>
+              <w:end w:val="single" w:space="0" w:color="D3D3D3"/>
+            </w:tcBorders>
+          </w:tcPr>
+          <w:p>
+            <w:pPr>
+              <w:spacing w:before="0" w:after="60"/>
+              <w:keepNext/>
+              <w:jc w:val="center"/>
+            </w:pPr>
+            <w:r>
+              <w:rPr>
+                <w:rFonts w:ascii="Calibri" w:hAnsi="Calibri"/>
+                <w:sz w:val="20"/>
+              </w:rPr>
+              <w:t xml:space="default">15.4</w:t>
+            </w:r>
+          </w:p>
+        </w:tc>
+        <w:tc>
+          <w:tcPr>
+            <w:tcBorders>
+              <w:top w:val="single" w:space="0" w:color="D3D3D3"/>
+              <w:bottom w:val="single" w:space="0" w:color="D3D3D3"/>
+              <w:start w:val="single" w:space="0" w:color="D3D3D3"/>
+              <w:end w:val="single" w:space="0" w:color="D3D3D3"/>
+            </w:tcBorders>
+          </w:tcPr>
+          <w:p>
+            <w:pPr>
+              <w:spacing w:before="0" w:after="60"/>
+              <w:keepNext/>
+              <w:jc w:val="center"/>
+            </w:pPr>
+            <w:r>
+              <w:rPr>
+                <w:rFonts w:ascii="Calibri" w:hAnsi="Calibri"/>
+                <w:sz w:val="20"/>
+              </w:rPr>
               <w:t xml:space="default"/>
             </w:r>
           </w:p>
@@ -2398,6 +2751,54 @@
                 <w:rFonts w:ascii="Calibri" w:hAnsi="Calibri"/>
                 <w:sz w:val="20"/>
               </w:rPr>
+              <w:t xml:space="default">9.7</w:t>
+            </w:r>
+          </w:p>
+        </w:tc>
+        <w:tc>
+          <w:tcPr>
+            <w:tcBorders>
+              <w:top w:val="single" w:space="0" w:color="D3D3D3"/>
+              <w:bottom w:val="single" w:space="0" w:color="D3D3D3"/>
+              <w:start w:val="single" w:space="0" w:color="D3D3D3"/>
+              <w:end w:val="single" w:space="0" w:color="D3D3D3"/>
+            </w:tcBorders>
+          </w:tcPr>
+          <w:p>
+            <w:pPr>
+              <w:spacing w:before="0" w:after="60"/>
+              <w:keepNext/>
+              <w:jc w:val="center"/>
+            </w:pPr>
+            <w:r>
+              <w:rPr>
+                <w:rFonts w:ascii="Calibri" w:hAnsi="Calibri"/>
+                <w:sz w:val="20"/>
+              </w:rPr>
+              <w:t xml:space="default">14.6</w:t>
+            </w:r>
+          </w:p>
+        </w:tc>
+        <w:tc>
+          <w:tcPr>
+            <w:tcBorders>
+              <w:top w:val="single" w:space="0" w:color="D3D3D3"/>
+              <w:bottom w:val="single" w:space="0" w:color="D3D3D3"/>
+              <w:start w:val="single" w:space="0" w:color="D3D3D3"/>
+              <w:end w:val="single" w:space="0" w:color="D3D3D3"/>
+            </w:tcBorders>
+          </w:tcPr>
+          <w:p>
+            <w:pPr>
+              <w:spacing w:before="0" w:after="60"/>
+              <w:keepNext/>
+              <w:jc w:val="center"/>
+            </w:pPr>
+            <w:r>
+              <w:rPr>
+                <w:rFonts w:ascii="Calibri" w:hAnsi="Calibri"/>
+                <w:sz w:val="20"/>
+              </w:rPr>
               <w:t xml:space="default"/>
             </w:r>
           </w:p>
@@ -2691,6 +3092,54 @@
                 <w:rFonts w:ascii="Calibri" w:hAnsi="Calibri"/>
                 <w:sz w:val="20"/>
               </w:rPr>
+              <w:t xml:space="default">9.1</w:t>
+            </w:r>
+          </w:p>
+        </w:tc>
+        <w:tc>
+          <w:tcPr>
+            <w:tcBorders>
+              <w:top w:val="single" w:space="0" w:color="D3D3D3"/>
+              <w:bottom w:val="single" w:space="0" w:color="D3D3D3"/>
+              <w:start w:val="single" w:space="0" w:color="D3D3D3"/>
+              <w:end w:val="single" w:space="0" w:color="D3D3D3"/>
+            </w:tcBorders>
+          </w:tcPr>
+          <w:p>
+            <w:pPr>
+              <w:spacing w:before="0" w:after="60"/>
+              <w:keepNext/>
+              <w:jc w:val="center"/>
+            </w:pPr>
+            <w:r>
+              <w:rPr>
+                <w:rFonts w:ascii="Calibri" w:hAnsi="Calibri"/>
+                <w:sz w:val="20"/>
+              </w:rPr>
+              <w:t xml:space="default">13.9</w:t>
+            </w:r>
+          </w:p>
+        </w:tc>
+        <w:tc>
+          <w:tcPr>
+            <w:tcBorders>
+              <w:top w:val="single" w:space="0" w:color="D3D3D3"/>
+              <w:bottom w:val="single" w:space="0" w:color="D3D3D3"/>
+              <w:start w:val="single" w:space="0" w:color="D3D3D3"/>
+              <w:end w:val="single" w:space="0" w:color="D3D3D3"/>
+            </w:tcBorders>
+          </w:tcPr>
+          <w:p>
+            <w:pPr>
+              <w:spacing w:before="0" w:after="60"/>
+              <w:keepNext/>
+              <w:jc w:val="center"/>
+            </w:pPr>
+            <w:r>
+              <w:rPr>
+                <w:rFonts w:ascii="Calibri" w:hAnsi="Calibri"/>
+                <w:sz w:val="20"/>
+              </w:rPr>
               <w:t xml:space="default"/>
             </w:r>
           </w:p>
@@ -2961,6 +3410,54 @@
                 <w:sz w:val="20"/>
               </w:rPr>
               <w:t xml:space="default"/>
+            </w:r>
+          </w:p>
+        </w:tc>
+        <w:tc>
+          <w:tcPr>
+            <w:tcBorders>
+              <w:top w:val="single" w:space="0" w:color="D3D3D3"/>
+              <w:bottom w:val="single" w:space="0" w:color="D3D3D3"/>
+              <w:start w:val="single" w:space="0" w:color="D3D3D3"/>
+              <w:end w:val="single" w:space="0" w:color="D3D3D3"/>
+            </w:tcBorders>
+          </w:tcPr>
+          <w:p>
+            <w:pPr>
+              <w:spacing w:before="0" w:after="60"/>
+              <w:keepNext/>
+              <w:jc w:val="center"/>
+            </w:pPr>
+            <w:r>
+              <w:rPr>
+                <w:rFonts w:ascii="Calibri" w:hAnsi="Calibri"/>
+                <w:sz w:val="20"/>
+              </w:rPr>
+              <w:t xml:space="default">9.4</w:t>
+            </w:r>
+          </w:p>
+        </w:tc>
+        <w:tc>
+          <w:tcPr>
+            <w:tcBorders>
+              <w:top w:val="single" w:space="0" w:color="D3D3D3"/>
+              <w:bottom w:val="single" w:space="0" w:color="D3D3D3"/>
+              <w:start w:val="single" w:space="0" w:color="D3D3D3"/>
+              <w:end w:val="single" w:space="0" w:color="D3D3D3"/>
+            </w:tcBorders>
+          </w:tcPr>
+          <w:p>
+            <w:pPr>
+              <w:spacing w:before="0" w:after="60"/>
+              <w:keepNext/>
+              <w:jc w:val="center"/>
+            </w:pPr>
+            <w:r>
+              <w:rPr>
+                <w:rFonts w:ascii="Calibri" w:hAnsi="Calibri"/>
+                <w:sz w:val="20"/>
+              </w:rPr>
+              <w:t xml:space="default">14.1</w:t>
             </w:r>
           </w:p>
         </w:tc>

</xml_diff>